<commit_message>
S4C3 - Card Abilities
Card abilities are now applied when they enter the board if relevant.
</commit_message>
<xml_diff>
--- a/Documents/Brewer10575202PRCO304.docx
+++ b/Documents/Brewer10575202PRCO304.docx
@@ -103,8 +103,6 @@
         </w:rPr>
         <w:t>Final Year Students</w:t>
       </w:r>
-      <w:bookmarkStart w:id="0" w:name="_GoBack"/>
-      <w:bookmarkEnd w:id="0"/>
     </w:p>
     <w:p/>
     <w:p/>
@@ -352,7 +350,7 @@
                         <w:txbxContent>
                           <w:p>
                             <w:r>
-                              <w:t>Jack Jay Brewer</w:t>
+                              <w:t>Jack Brewer</w:t>
                             </w:r>
                           </w:p>
                         </w:txbxContent>
@@ -379,7 +377,7 @@
                   <w:txbxContent>
                     <w:p>
                       <w:r>
-                        <w:t>Jack Jay Brewer</w:t>
+                        <w:t>Jack Brewer</w:t>
                       </w:r>
                     </w:p>
                   </w:txbxContent>
@@ -638,31 +636,60 @@
                         <w:txbxContent>
                           <w:p>
                             <w:r>
-                              <w:t>CCG Easy Builder is a tool extension for Unity 3D. It allows users to create card games without any prior knowledge of programming. This tool is aimed at players of collectable card games</w:t>
-                            </w:r>
-                            <w:r>
-                              <w:t xml:space="preserve"> (CCG)</w:t>
-                            </w:r>
-                            <w:r>
-                              <w:t xml:space="preserve"> who want to try their hand at making </w:t>
-                            </w:r>
-                            <w:r>
-                              <w:t xml:space="preserve">individual </w:t>
-                            </w:r>
-                            <w:r>
-                              <w:t>cards</w:t>
-                            </w:r>
-                            <w:r>
-                              <w:t xml:space="preserve"> or entire games</w:t>
-                            </w:r>
-                            <w:r>
-                              <w:t xml:space="preserve"> themselves but don’t have the skills required to bring them to life in a digital setting. This tool can also be used by the custom card creation community as it would allow them to set up simulation scenarios for their favourite games easily. Inspired by a love of card games and a will to see more unique CCG style games appear, CCG Easy Builder will be as user friendly as possible</w:t>
-                            </w:r>
-                            <w:r>
-                              <w:t xml:space="preserve"> so that it is accessible to the widest range of potential developers</w:t>
+                              <w:t xml:space="preserve">CCG Easy Builder </w:t>
+                            </w:r>
+                            <w:r>
+                              <w:t xml:space="preserve">(CCGEB) </w:t>
+                            </w:r>
+                            <w:r>
+                              <w:t>allows users to create card games with very little programming knowledge</w:t>
                             </w:r>
                             <w:r>
                               <w:t>.</w:t>
+                            </w:r>
+                            <w:r>
+                              <w:t xml:space="preserve"> </w:t>
+                            </w:r>
+                            <w:r>
+                              <w:t xml:space="preserve">This tool is aimed at </w:t>
+                            </w:r>
+                            <w:r>
+                              <w:t>creatives who want to make their own card games but either don’t have the skills required or the time to do so</w:t>
+                            </w:r>
+                            <w:r>
+                              <w:t xml:space="preserve">. This tool can also be used by the custom card creation community as it would allow them to set up simulation scenarios for their favourite games </w:t>
+                            </w:r>
+                            <w:r>
+                              <w:t>quickly and easily</w:t>
+                            </w:r>
+                            <w:r>
+                              <w:t>. CCG</w:t>
+                            </w:r>
+                            <w:r>
+                              <w:t xml:space="preserve">EB is designed with user </w:t>
+                            </w:r>
+                            <w:r>
+                              <w:t xml:space="preserve">friendliness </w:t>
+                            </w:r>
+                            <w:r>
+                              <w:t>in mind and can be used by people of various different experience levels</w:t>
+                            </w:r>
+                            <w:r>
+                              <w:t>.</w:t>
+                            </w:r>
+                            <w:r>
+                              <w:t xml:space="preserve"> </w:t>
+                            </w:r>
+                            <w:r>
+                              <w:t>This</w:t>
+                            </w:r>
+                            <w:bookmarkStart w:id="0" w:name="_GoBack"/>
+                            <w:bookmarkEnd w:id="0"/>
+                            <w:r>
+                              <w:t xml:space="preserve"> product is a</w:t>
+                            </w:r>
+                            <w:r>
+                              <w:t xml:space="preserve"> tool extension integrated into the Unity game engine.</w:t>
                             </w:r>
                           </w:p>
                           <w:p/>
@@ -690,31 +717,60 @@
                   <w:txbxContent>
                     <w:p>
                       <w:r>
-                        <w:t>CCG Easy Builder is a tool extension for Unity 3D. It allows users to create card games without any prior knowledge of programming. This tool is aimed at players of collectable card games</w:t>
-                      </w:r>
-                      <w:r>
-                        <w:t xml:space="preserve"> (CCG)</w:t>
-                      </w:r>
-                      <w:r>
-                        <w:t xml:space="preserve"> who want to try their hand at making </w:t>
-                      </w:r>
-                      <w:r>
-                        <w:t xml:space="preserve">individual </w:t>
-                      </w:r>
-                      <w:r>
-                        <w:t>cards</w:t>
-                      </w:r>
-                      <w:r>
-                        <w:t xml:space="preserve"> or entire games</w:t>
-                      </w:r>
-                      <w:r>
-                        <w:t xml:space="preserve"> themselves but don’t have the skills required to bring them to life in a digital setting. This tool can also be used by the custom card creation community as it would allow them to set up simulation scenarios for their favourite games easily. Inspired by a love of card games and a will to see more unique CCG style games appear, CCG Easy Builder will be as user friendly as possible</w:t>
-                      </w:r>
-                      <w:r>
-                        <w:t xml:space="preserve"> so that it is accessible to the widest range of potential developers</w:t>
+                        <w:t xml:space="preserve">CCG Easy Builder </w:t>
+                      </w:r>
+                      <w:r>
+                        <w:t xml:space="preserve">(CCGEB) </w:t>
+                      </w:r>
+                      <w:r>
+                        <w:t>allows users to create card games with very little programming knowledge</w:t>
                       </w:r>
                       <w:r>
                         <w:t>.</w:t>
+                      </w:r>
+                      <w:r>
+                        <w:t xml:space="preserve"> </w:t>
+                      </w:r>
+                      <w:r>
+                        <w:t xml:space="preserve">This tool is aimed at </w:t>
+                      </w:r>
+                      <w:r>
+                        <w:t>creatives who want to make their own card games but either don’t have the skills required or the time to do so</w:t>
+                      </w:r>
+                      <w:r>
+                        <w:t xml:space="preserve">. This tool can also be used by the custom card creation community as it would allow them to set up simulation scenarios for their favourite games </w:t>
+                      </w:r>
+                      <w:r>
+                        <w:t>quickly and easily</w:t>
+                      </w:r>
+                      <w:r>
+                        <w:t>. CCG</w:t>
+                      </w:r>
+                      <w:r>
+                        <w:t xml:space="preserve">EB is designed with user </w:t>
+                      </w:r>
+                      <w:r>
+                        <w:t xml:space="preserve">friendliness </w:t>
+                      </w:r>
+                      <w:r>
+                        <w:t>in mind and can be used by people of various different experience levels</w:t>
+                      </w:r>
+                      <w:r>
+                        <w:t>.</w:t>
+                      </w:r>
+                      <w:r>
+                        <w:t xml:space="preserve"> </w:t>
+                      </w:r>
+                      <w:r>
+                        <w:t>This</w:t>
+                      </w:r>
+                      <w:bookmarkStart w:id="1" w:name="_GoBack"/>
+                      <w:bookmarkEnd w:id="1"/>
+                      <w:r>
+                        <w:t xml:space="preserve"> product is a</w:t>
+                      </w:r>
+                      <w:r>
+                        <w:t xml:space="preserve"> tool extension integrated into the Unity game engine.</w:t>
                       </w:r>
                     </w:p>
                     <w:p/>
@@ -868,7 +924,7 @@
                         <w:txbxContent>
                           <w:p>
                             <w:r>
-                              <w:t>Unity, Photoshop, C#, Visual Studio</w:t>
+                              <w:t>Unity, C#</w:t>
                             </w:r>
                             <w:r>
                               <w:t>, GitHub</w:t>
@@ -898,7 +954,7 @@
                   <w:txbxContent>
                     <w:p>
                       <w:r>
-                        <w:t>Unity, Photoshop, C#, Visual Studio</w:t>
+                        <w:t>Unity, C#</w:t>
                       </w:r>
                       <w:r>
                         <w:t>, GitHub</w:t>
@@ -1047,6 +1103,7 @@
     <w:lsdException w:name="HTML Sample" w:semiHidden="1" w:unhideWhenUsed="1"/>
     <w:lsdException w:name="HTML Typewriter" w:semiHidden="1" w:unhideWhenUsed="1"/>
     <w:lsdException w:name="HTML Variable" w:semiHidden="1" w:unhideWhenUsed="1"/>
+    <w:lsdException w:name="Normal Table" w:semiHidden="1" w:unhideWhenUsed="1"/>
     <w:lsdException w:name="annotation subject" w:semiHidden="1" w:unhideWhenUsed="1"/>
     <w:lsdException w:name="No List" w:semiHidden="1" w:unhideWhenUsed="1"/>
     <w:lsdException w:name="Outline List 1" w:semiHidden="1" w:unhideWhenUsed="1"/>
@@ -1089,8 +1146,11 @@
     <w:lsdException w:name="Table Contemporary" w:semiHidden="1" w:unhideWhenUsed="1"/>
     <w:lsdException w:name="Table Elegant" w:semiHidden="1" w:unhideWhenUsed="1"/>
     <w:lsdException w:name="Table Professional" w:semiHidden="1" w:unhideWhenUsed="1"/>
+    <w:lsdException w:name="Table Subtle 1" w:semiHidden="1" w:unhideWhenUsed="1"/>
     <w:lsdException w:name="Table Subtle 2" w:semiHidden="1" w:unhideWhenUsed="1"/>
     <w:lsdException w:name="Table Web 1" w:semiHidden="1" w:unhideWhenUsed="1"/>
+    <w:lsdException w:name="Table Web 2" w:semiHidden="1" w:unhideWhenUsed="1"/>
+    <w:lsdException w:name="Table Web 3" w:semiHidden="1" w:unhideWhenUsed="1"/>
     <w:lsdException w:name="Balloon Text" w:semiHidden="1" w:unhideWhenUsed="1"/>
     <w:lsdException w:name="Table Grid" w:uiPriority="39"/>
     <w:lsdException w:name="Table Theme" w:semiHidden="1" w:unhideWhenUsed="1"/>

</xml_diff>